<commit_message>
OpenAPI and docker final
</commit_message>
<xml_diff>
--- a/commands.docx
+++ b/commands.docx
@@ -172,6 +172,102 @@
       </w:r>
       <w:proofErr w:type="spellEnd"/>
       <w:proofErr w:type="gramEnd"/>
+    </w:p>
+    <w:p/>
+    <w:p>
+      <w:pPr>
+        <w:rPr>
+          <w:b/>
+          <w:bCs/>
+        </w:rPr>
+      </w:pPr>
+      <w:r>
+        <w:rPr>
+          <w:b/>
+          <w:bCs/>
+        </w:rPr>
+        <w:t xml:space="preserve">Check if tables was </w:t>
+      </w:r>
+      <w:proofErr w:type="gramStart"/>
+      <w:r>
+        <w:rPr>
+          <w:b/>
+          <w:bCs/>
+        </w:rPr>
+        <w:t>created</w:t>
+      </w:r>
+      <w:proofErr w:type="gramEnd"/>
+    </w:p>
+    <w:p>
+      <w:pPr>
+        <w:pBdr>
+          <w:top w:val="single" w:sz="4" w:space="1" w:color="auto"/>
+          <w:left w:val="single" w:sz="4" w:space="4" w:color="auto"/>
+          <w:bottom w:val="single" w:sz="4" w:space="1" w:color="auto"/>
+          <w:right w:val="single" w:sz="4" w:space="4" w:color="auto"/>
+        </w:pBdr>
+        <w:shd w:val="clear" w:color="auto" w:fill="F2F2F2" w:themeFill="background1" w:themeFillShade="F2"/>
+        <w:ind w:left="720"/>
+      </w:pPr>
+      <w:r>
+        <w:t xml:space="preserve">docker exec -it </w:t>
+      </w:r>
+      <w:proofErr w:type="spellStart"/>
+      <w:r>
+        <w:t>pdb</w:t>
+      </w:r>
+      <w:proofErr w:type="spellEnd"/>
+      <w:r>
+        <w:t xml:space="preserve"> bash</w:t>
+      </w:r>
+    </w:p>
+    <w:p>
+      <w:pPr>
+        <w:pBdr>
+          <w:top w:val="single" w:sz="4" w:space="1" w:color="auto"/>
+          <w:left w:val="single" w:sz="4" w:space="4" w:color="auto"/>
+          <w:bottom w:val="single" w:sz="4" w:space="1" w:color="auto"/>
+          <w:right w:val="single" w:sz="4" w:space="4" w:color="auto"/>
+        </w:pBdr>
+        <w:shd w:val="clear" w:color="auto" w:fill="F2F2F2" w:themeFill="background1" w:themeFillShade="F2"/>
+        <w:ind w:left="720"/>
+      </w:pPr>
+      <w:proofErr w:type="spellStart"/>
+      <w:r>
+        <w:t>psql</w:t>
+      </w:r>
+      <w:proofErr w:type="spellEnd"/>
+      <w:r>
+        <w:t xml:space="preserve"> </w:t>
+      </w:r>
+      <w:proofErr w:type="spellStart"/>
+      <w:r>
+        <w:t>freelancer_bd</w:t>
+      </w:r>
+      <w:proofErr w:type="spellEnd"/>
+      <w:r>
+        <w:t xml:space="preserve"> </w:t>
+      </w:r>
+      <w:proofErr w:type="spellStart"/>
+      <w:r>
+        <w:t>postgres</w:t>
+      </w:r>
+      <w:proofErr w:type="spellEnd"/>
+    </w:p>
+    <w:p>
+      <w:pPr>
+        <w:pBdr>
+          <w:top w:val="single" w:sz="4" w:space="1" w:color="auto"/>
+          <w:left w:val="single" w:sz="4" w:space="4" w:color="auto"/>
+          <w:bottom w:val="single" w:sz="4" w:space="1" w:color="auto"/>
+          <w:right w:val="single" w:sz="4" w:space="4" w:color="auto"/>
+        </w:pBdr>
+        <w:shd w:val="clear" w:color="auto" w:fill="F2F2F2" w:themeFill="background1" w:themeFillShade="F2"/>
+        <w:ind w:left="720"/>
+      </w:pPr>
+      <w:r>
+        <w:t>\dt+</w:t>
+      </w:r>
     </w:p>
     <w:p/>
     <w:p>
@@ -384,25 +480,7 @@
           <w:sz w:val="22"/>
           <w:szCs w:val="22"/>
         </w:rPr>
-        <w:t xml:space="preserve"> --staging -d </w:t>
-      </w:r>
-      <w:r>
-        <w:rPr>
-          <w:rFonts w:ascii="Arial" w:hAnsi="Arial" w:cs="Arial"/>
-          <w:color w:val="000000"/>
-          <w:sz w:val="22"/>
-          <w:szCs w:val="22"/>
-        </w:rPr>
-        <w:t>hydra14</w:t>
-      </w:r>
-      <w:r>
-        <w:rPr>
-          <w:rFonts w:ascii="Arial" w:hAnsi="Arial" w:cs="Arial"/>
-          <w:color w:val="000000"/>
-          <w:sz w:val="22"/>
-          <w:szCs w:val="22"/>
-        </w:rPr>
-        <w:t>.duckdns.org</w:t>
+        <w:t xml:space="preserve"> --staging -d hydra14.duckdns.org</w:t>
       </w:r>
       <w:r>
         <w:rPr>
@@ -653,8 +731,9 @@
           <w:szCs w:val="20"/>
           <w:bdr w:val="none" w:sz="0" w:space="0" w:color="auto" w:frame="1"/>
         </w:rPr>
-        <w:t xml:space="preserve"> </w:t>
-      </w:r>
+        <w:t xml:space="preserve"> --config-home ~/</w:t>
+      </w:r>
+      <w:proofErr w:type="spellStart"/>
       <w:r>
         <w:rPr>
           <w:rFonts w:ascii="Consolas" w:eastAsia="Times New Roman" w:hAnsi="Consolas" w:cs="Courier New"/>
@@ -662,9 +741,9 @@
           <w:szCs w:val="20"/>
           <w:bdr w:val="none" w:sz="0" w:space="0" w:color="auto" w:frame="1"/>
         </w:rPr>
-        <w:t>--config-home ~/</w:t>
-      </w:r>
-      <w:proofErr w:type="spellStart"/>
+        <w:t>myacme</w:t>
+      </w:r>
+      <w:proofErr w:type="spellEnd"/>
       <w:r>
         <w:rPr>
           <w:rFonts w:ascii="Consolas" w:eastAsia="Times New Roman" w:hAnsi="Consolas" w:cs="Courier New"/>
@@ -672,35 +751,7 @@
           <w:szCs w:val="20"/>
           <w:bdr w:val="none" w:sz="0" w:space="0" w:color="auto" w:frame="1"/>
         </w:rPr>
-        <w:t>myacme</w:t>
-      </w:r>
-      <w:proofErr w:type="spellEnd"/>
-      <w:r>
-        <w:rPr>
-          <w:rFonts w:ascii="Consolas" w:eastAsia="Times New Roman" w:hAnsi="Consolas" w:cs="Courier New"/>
-          <w:sz w:val="20"/>
-          <w:szCs w:val="20"/>
-          <w:bdr w:val="none" w:sz="0" w:space="0" w:color="auto" w:frame="1"/>
-        </w:rPr>
-        <w:t>/data</w:t>
-      </w:r>
-      <w:r>
-        <w:rPr>
-          <w:rFonts w:ascii="Consolas" w:eastAsia="Times New Roman" w:hAnsi="Consolas" w:cs="Courier New"/>
-          <w:sz w:val="20"/>
-          <w:szCs w:val="20"/>
-          <w:bdr w:val="none" w:sz="0" w:space="0" w:color="auto" w:frame="1"/>
-        </w:rPr>
-        <w:t xml:space="preserve"> </w:t>
-      </w:r>
-      <w:r>
-        <w:rPr>
-          <w:rFonts w:ascii="Consolas" w:eastAsia="Times New Roman" w:hAnsi="Consolas" w:cs="Courier New"/>
-          <w:sz w:val="20"/>
-          <w:szCs w:val="20"/>
-          <w:bdr w:val="none" w:sz="0" w:space="0" w:color="auto" w:frame="1"/>
-        </w:rPr>
-        <w:t xml:space="preserve">--cert-home </w:t>
+        <w:t xml:space="preserve">/data --cert-home </w:t>
       </w:r>
       <w:r>
         <w:rPr>

</xml_diff>